<commit_message>
Study and more Q&A
</commit_message>
<xml_diff>
--- a/Q&A/Q&A Economics 23-24.docx
+++ b/Q&A/Q&A Economics 23-24.docx
@@ -700,7 +700,7 @@
           <w:r>
             <w:fldChar w:fldCharType="separate"/>
           </w:r>
-          <w:hyperlink w:anchor="_Toc155632833" w:history="1">
+          <w:hyperlink w:anchor="_Toc156224470" w:history="1">
             <w:r>
               <w:rPr>
                 <w:rStyle w:val="Collegamentoipertestuale"/>
@@ -728,7 +728,7 @@
                 <w:noProof/>
                 <w:webHidden/>
               </w:rPr>
-              <w:instrText xml:space="preserve"> PAGEREF _Toc155632833 \h </w:instrText>
+              <w:instrText xml:space="preserve"> PAGEREF _Toc156224470 \h </w:instrText>
             </w:r>
             <w:r>
               <w:rPr>
@@ -773,7 +773,7 @@
               <w:lang w:eastAsia="it-IT"/>
             </w:rPr>
           </w:pPr>
-          <w:hyperlink w:anchor="_Toc155632834" w:history="1">
+          <w:hyperlink w:anchor="_Toc156224471" w:history="1">
             <w:r>
               <w:rPr>
                 <w:rStyle w:val="Collegamentoipertestuale"/>
@@ -801,7 +801,7 @@
                 <w:noProof/>
                 <w:webHidden/>
               </w:rPr>
-              <w:instrText xml:space="preserve"> PAGEREF _Toc155632834 \h </w:instrText>
+              <w:instrText xml:space="preserve"> PAGEREF _Toc156224471 \h </w:instrText>
             </w:r>
             <w:r>
               <w:rPr>
@@ -846,7 +846,7 @@
               <w:lang w:eastAsia="it-IT"/>
             </w:rPr>
           </w:pPr>
-          <w:hyperlink w:anchor="_Toc155632835" w:history="1">
+          <w:hyperlink w:anchor="_Toc156224472" w:history="1">
             <w:r>
               <w:rPr>
                 <w:rStyle w:val="Collegamentoipertestuale"/>
@@ -874,7 +874,7 @@
                 <w:noProof/>
                 <w:webHidden/>
               </w:rPr>
-              <w:instrText xml:space="preserve"> PAGEREF _Toc155632835 \h </w:instrText>
+              <w:instrText xml:space="preserve"> PAGEREF _Toc156224472 \h </w:instrText>
             </w:r>
             <w:r>
               <w:rPr>
@@ -894,7 +894,7 @@
                 <w:noProof/>
                 <w:webHidden/>
               </w:rPr>
-              <w:t>3</w:t>
+              <w:t>4</w:t>
             </w:r>
             <w:r>
               <w:rPr>
@@ -919,7 +919,7 @@
               <w:lang w:eastAsia="it-IT"/>
             </w:rPr>
           </w:pPr>
-          <w:hyperlink w:anchor="_Toc155632836" w:history="1">
+          <w:hyperlink w:anchor="_Toc156224473" w:history="1">
             <w:r>
               <w:rPr>
                 <w:rStyle w:val="Collegamentoipertestuale"/>
@@ -947,7 +947,7 @@
                 <w:noProof/>
                 <w:webHidden/>
               </w:rPr>
-              <w:instrText xml:space="preserve"> PAGEREF _Toc155632836 \h </w:instrText>
+              <w:instrText xml:space="preserve"> PAGEREF _Toc156224473 \h </w:instrText>
             </w:r>
             <w:r>
               <w:rPr>
@@ -967,7 +967,7 @@
                 <w:noProof/>
                 <w:webHidden/>
               </w:rPr>
-              <w:t>3</w:t>
+              <w:t>4</w:t>
             </w:r>
             <w:r>
               <w:rPr>
@@ -992,7 +992,7 @@
               <w:lang w:eastAsia="it-IT"/>
             </w:rPr>
           </w:pPr>
-          <w:hyperlink w:anchor="_Toc155632837" w:history="1">
+          <w:hyperlink w:anchor="_Toc156224474" w:history="1">
             <w:r>
               <w:rPr>
                 <w:rStyle w:val="Collegamentoipertestuale"/>
@@ -1020,7 +1020,7 @@
                 <w:noProof/>
                 <w:webHidden/>
               </w:rPr>
-              <w:instrText xml:space="preserve"> PAGEREF _Toc155632837 \h </w:instrText>
+              <w:instrText xml:space="preserve"> PAGEREF _Toc156224474 \h </w:instrText>
             </w:r>
             <w:r>
               <w:rPr>
@@ -1040,7 +1040,7 @@
                 <w:noProof/>
                 <w:webHidden/>
               </w:rPr>
-              <w:t>3</w:t>
+              <w:t>4</w:t>
             </w:r>
             <w:r>
               <w:rPr>
@@ -1065,7 +1065,7 @@
               <w:lang w:eastAsia="it-IT"/>
             </w:rPr>
           </w:pPr>
-          <w:hyperlink w:anchor="_Toc155632838" w:history="1">
+          <w:hyperlink w:anchor="_Toc156224475" w:history="1">
             <w:r>
               <w:rPr>
                 <w:rStyle w:val="Collegamentoipertestuale"/>
@@ -1093,7 +1093,7 @@
                 <w:noProof/>
                 <w:webHidden/>
               </w:rPr>
-              <w:instrText xml:space="preserve"> PAGEREF _Toc155632838 \h </w:instrText>
+              <w:instrText xml:space="preserve"> PAGEREF _Toc156224475 \h </w:instrText>
             </w:r>
             <w:r>
               <w:rPr>
@@ -1113,7 +1113,7 @@
                 <w:noProof/>
                 <w:webHidden/>
               </w:rPr>
-              <w:t>4</w:t>
+              <w:t>5</w:t>
             </w:r>
             <w:r>
               <w:rPr>
@@ -1138,7 +1138,7 @@
               <w:lang w:eastAsia="it-IT"/>
             </w:rPr>
           </w:pPr>
-          <w:hyperlink w:anchor="_Toc155632839" w:history="1">
+          <w:hyperlink w:anchor="_Toc156224476" w:history="1">
             <w:r>
               <w:rPr>
                 <w:rStyle w:val="Collegamentoipertestuale"/>
@@ -1166,7 +1166,7 @@
                 <w:noProof/>
                 <w:webHidden/>
               </w:rPr>
-              <w:instrText xml:space="preserve"> PAGEREF _Toc155632839 \h </w:instrText>
+              <w:instrText xml:space="preserve"> PAGEREF _Toc156224476 \h </w:instrText>
             </w:r>
             <w:r>
               <w:rPr>
@@ -1186,7 +1186,7 @@
                 <w:noProof/>
                 <w:webHidden/>
               </w:rPr>
-              <w:t>4</w:t>
+              <w:t>5</w:t>
             </w:r>
             <w:r>
               <w:rPr>
@@ -1211,7 +1211,7 @@
               <w:lang w:eastAsia="it-IT"/>
             </w:rPr>
           </w:pPr>
-          <w:hyperlink w:anchor="_Toc155632840" w:history="1">
+          <w:hyperlink w:anchor="_Toc156224477" w:history="1">
             <w:r>
               <w:rPr>
                 <w:rStyle w:val="Collegamentoipertestuale"/>
@@ -1239,7 +1239,7 @@
                 <w:noProof/>
                 <w:webHidden/>
               </w:rPr>
-              <w:instrText xml:space="preserve"> PAGEREF _Toc155632840 \h </w:instrText>
+              <w:instrText xml:space="preserve"> PAGEREF _Toc156224477 \h </w:instrText>
             </w:r>
             <w:r>
               <w:rPr>
@@ -1259,7 +1259,7 @@
                 <w:noProof/>
                 <w:webHidden/>
               </w:rPr>
-              <w:t>5</w:t>
+              <w:t>6</w:t>
             </w:r>
             <w:r>
               <w:rPr>
@@ -1284,7 +1284,7 @@
               <w:lang w:eastAsia="it-IT"/>
             </w:rPr>
           </w:pPr>
-          <w:hyperlink w:anchor="_Toc155632841" w:history="1">
+          <w:hyperlink w:anchor="_Toc156224478" w:history="1">
             <w:r>
               <w:rPr>
                 <w:rStyle w:val="Collegamentoipertestuale"/>
@@ -1312,7 +1312,7 @@
                 <w:noProof/>
                 <w:webHidden/>
               </w:rPr>
-              <w:instrText xml:space="preserve"> PAGEREF _Toc155632841 \h </w:instrText>
+              <w:instrText xml:space="preserve"> PAGEREF _Toc156224478 \h </w:instrText>
             </w:r>
             <w:r>
               <w:rPr>
@@ -1332,7 +1332,7 @@
                 <w:noProof/>
                 <w:webHidden/>
               </w:rPr>
-              <w:t>5</w:t>
+              <w:t>6</w:t>
             </w:r>
             <w:r>
               <w:rPr>
@@ -1357,7 +1357,7 @@
               <w:lang w:eastAsia="it-IT"/>
             </w:rPr>
           </w:pPr>
-          <w:hyperlink w:anchor="_Toc155632842" w:history="1">
+          <w:hyperlink w:anchor="_Toc156224479" w:history="1">
             <w:r>
               <w:rPr>
                 <w:rStyle w:val="Collegamentoipertestuale"/>
@@ -1385,7 +1385,7 @@
                 <w:noProof/>
                 <w:webHidden/>
               </w:rPr>
-              <w:instrText xml:space="preserve"> PAGEREF _Toc155632842 \h </w:instrText>
+              <w:instrText xml:space="preserve"> PAGEREF _Toc156224479 \h </w:instrText>
             </w:r>
             <w:r>
               <w:rPr>
@@ -1405,7 +1405,7 @@
                 <w:noProof/>
                 <w:webHidden/>
               </w:rPr>
-              <w:t>7</w:t>
+              <w:t>8</w:t>
             </w:r>
             <w:r>
               <w:rPr>
@@ -1430,7 +1430,7 @@
               <w:lang w:eastAsia="it-IT"/>
             </w:rPr>
           </w:pPr>
-          <w:hyperlink w:anchor="_Toc155632843" w:history="1">
+          <w:hyperlink w:anchor="_Toc156224480" w:history="1">
             <w:r>
               <w:rPr>
                 <w:rStyle w:val="Collegamentoipertestuale"/>
@@ -1458,7 +1458,7 @@
                 <w:noProof/>
                 <w:webHidden/>
               </w:rPr>
-              <w:instrText xml:space="preserve"> PAGEREF _Toc155632843 \h </w:instrText>
+              <w:instrText xml:space="preserve"> PAGEREF _Toc156224480 \h </w:instrText>
             </w:r>
             <w:r>
               <w:rPr>
@@ -1478,7 +1478,7 @@
                 <w:noProof/>
                 <w:webHidden/>
               </w:rPr>
-              <w:t>10</w:t>
+              <w:t>11</w:t>
             </w:r>
             <w:r>
               <w:rPr>
@@ -1503,7 +1503,7 @@
               <w:lang w:eastAsia="it-IT"/>
             </w:rPr>
           </w:pPr>
-          <w:hyperlink w:anchor="_Toc155632844" w:history="1">
+          <w:hyperlink w:anchor="_Toc156224481" w:history="1">
             <w:r>
               <w:rPr>
                 <w:rStyle w:val="Collegamentoipertestuale"/>
@@ -1531,7 +1531,7 @@
                 <w:noProof/>
                 <w:webHidden/>
               </w:rPr>
-              <w:instrText xml:space="preserve"> PAGEREF _Toc155632844 \h </w:instrText>
+              <w:instrText xml:space="preserve"> PAGEREF _Toc156224481 \h </w:instrText>
             </w:r>
             <w:r>
               <w:rPr>
@@ -1551,7 +1551,7 @@
                 <w:noProof/>
                 <w:webHidden/>
               </w:rPr>
-              <w:t>13</w:t>
+              <w:t>14</w:t>
             </w:r>
             <w:r>
               <w:rPr>
@@ -1576,7 +1576,7 @@
               <w:lang w:eastAsia="it-IT"/>
             </w:rPr>
           </w:pPr>
-          <w:hyperlink w:anchor="_Toc155632845" w:history="1">
+          <w:hyperlink w:anchor="_Toc156224482" w:history="1">
             <w:r>
               <w:rPr>
                 <w:rStyle w:val="Collegamentoipertestuale"/>
@@ -1604,7 +1604,7 @@
                 <w:noProof/>
                 <w:webHidden/>
               </w:rPr>
-              <w:instrText xml:space="preserve"> PAGEREF _Toc155632845 \h </w:instrText>
+              <w:instrText xml:space="preserve"> PAGEREF _Toc156224482 \h </w:instrText>
             </w:r>
             <w:r>
               <w:rPr>
@@ -1649,7 +1649,7 @@
               <w:lang w:eastAsia="it-IT"/>
             </w:rPr>
           </w:pPr>
-          <w:hyperlink w:anchor="_Toc155632846" w:history="1">
+          <w:hyperlink w:anchor="_Toc156224483" w:history="1">
             <w:r>
               <w:rPr>
                 <w:rStyle w:val="Collegamentoipertestuale"/>
@@ -1677,7 +1677,7 @@
                 <w:noProof/>
                 <w:webHidden/>
               </w:rPr>
-              <w:instrText xml:space="preserve"> PAGEREF _Toc155632846 \h </w:instrText>
+              <w:instrText xml:space="preserve"> PAGEREF _Toc156224483 \h </w:instrText>
             </w:r>
             <w:r>
               <w:rPr>
@@ -1697,7 +1697,7 @@
                 <w:noProof/>
                 <w:webHidden/>
               </w:rPr>
-              <w:t>17</w:t>
+              <w:t>18</w:t>
             </w:r>
             <w:r>
               <w:rPr>
@@ -1722,7 +1722,7 @@
               <w:lang w:eastAsia="it-IT"/>
             </w:rPr>
           </w:pPr>
-          <w:hyperlink w:anchor="_Toc155632847" w:history="1">
+          <w:hyperlink w:anchor="_Toc156224484" w:history="1">
             <w:r>
               <w:rPr>
                 <w:rStyle w:val="Collegamentoipertestuale"/>
@@ -1750,7 +1750,7 @@
                 <w:noProof/>
                 <w:webHidden/>
               </w:rPr>
-              <w:instrText xml:space="preserve"> PAGEREF _Toc155632847 \h </w:instrText>
+              <w:instrText xml:space="preserve"> PAGEREF _Toc156224484 \h </w:instrText>
             </w:r>
             <w:r>
               <w:rPr>
@@ -1770,7 +1770,7 @@
                 <w:noProof/>
                 <w:webHidden/>
               </w:rPr>
-              <w:t>17</w:t>
+              <w:t>20</w:t>
             </w:r>
             <w:r>
               <w:rPr>
@@ -1795,7 +1795,7 @@
               <w:lang w:eastAsia="it-IT"/>
             </w:rPr>
           </w:pPr>
-          <w:hyperlink w:anchor="_Toc155632848" w:history="1">
+          <w:hyperlink w:anchor="_Toc156224485" w:history="1">
             <w:r>
               <w:rPr>
                 <w:rStyle w:val="Collegamentoipertestuale"/>
@@ -1823,7 +1823,7 @@
                 <w:noProof/>
                 <w:webHidden/>
               </w:rPr>
-              <w:instrText xml:space="preserve"> PAGEREF _Toc155632848 \h </w:instrText>
+              <w:instrText xml:space="preserve"> PAGEREF _Toc156224485 \h </w:instrText>
             </w:r>
             <w:r>
               <w:rPr>
@@ -1843,7 +1843,7 @@
                 <w:noProof/>
                 <w:webHidden/>
               </w:rPr>
-              <w:t>17</w:t>
+              <w:t>22</w:t>
             </w:r>
             <w:r>
               <w:rPr>
@@ -1868,7 +1868,7 @@
               <w:lang w:eastAsia="it-IT"/>
             </w:rPr>
           </w:pPr>
-          <w:hyperlink w:anchor="_Toc155632849" w:history="1">
+          <w:hyperlink w:anchor="_Toc156224486" w:history="1">
             <w:r>
               <w:rPr>
                 <w:rStyle w:val="Collegamentoipertestuale"/>
@@ -1896,7 +1896,7 @@
                 <w:noProof/>
                 <w:webHidden/>
               </w:rPr>
-              <w:instrText xml:space="preserve"> PAGEREF _Toc155632849 \h </w:instrText>
+              <w:instrText xml:space="preserve"> PAGEREF _Toc156224486 \h </w:instrText>
             </w:r>
             <w:r>
               <w:rPr>
@@ -1916,7 +1916,7 @@
                 <w:noProof/>
                 <w:webHidden/>
               </w:rPr>
-              <w:t>18</w:t>
+              <w:t>24</w:t>
             </w:r>
             <w:r>
               <w:rPr>
@@ -1941,7 +1941,7 @@
               <w:lang w:eastAsia="it-IT"/>
             </w:rPr>
           </w:pPr>
-          <w:hyperlink w:anchor="_Toc155632850" w:history="1">
+          <w:hyperlink w:anchor="_Toc156224487" w:history="1">
             <w:r>
               <w:rPr>
                 <w:rStyle w:val="Collegamentoipertestuale"/>
@@ -1969,7 +1969,7 @@
                 <w:noProof/>
                 <w:webHidden/>
               </w:rPr>
-              <w:instrText xml:space="preserve"> PAGEREF _Toc155632850 \h </w:instrText>
+              <w:instrText xml:space="preserve"> PAGEREF _Toc156224487 \h </w:instrText>
             </w:r>
             <w:r>
               <w:rPr>
@@ -1989,7 +1989,7 @@
                 <w:noProof/>
                 <w:webHidden/>
               </w:rPr>
-              <w:t>19</w:t>
+              <w:t>26</w:t>
             </w:r>
             <w:r>
               <w:rPr>
@@ -2014,7 +2014,7 @@
               <w:lang w:eastAsia="it-IT"/>
             </w:rPr>
           </w:pPr>
-          <w:hyperlink w:anchor="_Toc155632851" w:history="1">
+          <w:hyperlink w:anchor="_Toc156224488" w:history="1">
             <w:r>
               <w:rPr>
                 <w:rStyle w:val="Collegamentoipertestuale"/>
@@ -2042,7 +2042,7 @@
                 <w:noProof/>
                 <w:webHidden/>
               </w:rPr>
-              <w:instrText xml:space="preserve"> PAGEREF _Toc155632851 \h </w:instrText>
+              <w:instrText xml:space="preserve"> PAGEREF _Toc156224488 \h </w:instrText>
             </w:r>
             <w:r>
               <w:rPr>
@@ -2062,7 +2062,7 @@
                 <w:noProof/>
                 <w:webHidden/>
               </w:rPr>
-              <w:t>19</w:t>
+              <w:t>26</w:t>
             </w:r>
             <w:r>
               <w:rPr>
@@ -2087,7 +2087,7 @@
               <w:lang w:eastAsia="it-IT"/>
             </w:rPr>
           </w:pPr>
-          <w:hyperlink w:anchor="_Toc155632852" w:history="1">
+          <w:hyperlink w:anchor="_Toc156224489" w:history="1">
             <w:r>
               <w:rPr>
                 <w:rStyle w:val="Collegamentoipertestuale"/>
@@ -2115,7 +2115,7 @@
                 <w:noProof/>
                 <w:webHidden/>
               </w:rPr>
-              <w:instrText xml:space="preserve"> PAGEREF _Toc155632852 \h </w:instrText>
+              <w:instrText xml:space="preserve"> PAGEREF _Toc156224489 \h </w:instrText>
             </w:r>
             <w:r>
               <w:rPr>
@@ -2135,7 +2135,7 @@
                 <w:noProof/>
                 <w:webHidden/>
               </w:rPr>
-              <w:t>22</w:t>
+              <w:t>29</w:t>
             </w:r>
             <w:r>
               <w:rPr>
@@ -2160,7 +2160,7 @@
               <w:lang w:eastAsia="it-IT"/>
             </w:rPr>
           </w:pPr>
-          <w:hyperlink w:anchor="_Toc155632853" w:history="1">
+          <w:hyperlink w:anchor="_Toc156224490" w:history="1">
             <w:r>
               <w:rPr>
                 <w:rStyle w:val="Collegamentoipertestuale"/>
@@ -2188,7 +2188,7 @@
                 <w:noProof/>
                 <w:webHidden/>
               </w:rPr>
-              <w:instrText xml:space="preserve"> PAGEREF _Toc155632853 \h </w:instrText>
+              <w:instrText xml:space="preserve"> PAGEREF _Toc156224490 \h </w:instrText>
             </w:r>
             <w:r>
               <w:rPr>
@@ -2208,7 +2208,7 @@
                 <w:noProof/>
                 <w:webHidden/>
               </w:rPr>
-              <w:t>25</w:t>
+              <w:t>32</w:t>
             </w:r>
             <w:r>
               <w:rPr>
@@ -2245,7 +2245,7 @@
           <w:lang w:val="en-US"/>
         </w:rPr>
       </w:pPr>
-      <w:bookmarkStart w:id="0" w:name="_Toc155632833"/>
+      <w:bookmarkStart w:id="0" w:name="_Toc156224470"/>
       <w:r>
         <w:rPr>
           <w:lang w:val="en-US"/>
@@ -2263,7 +2263,7 @@
           <w:lang w:val="en-US"/>
         </w:rPr>
       </w:pPr>
-      <w:bookmarkStart w:id="1" w:name="_Toc155632834"/>
+      <w:bookmarkStart w:id="1" w:name="_Toc156224471"/>
       <w:r>
         <w:rPr>
           <w:lang w:val="en-US"/>
@@ -2367,17 +2367,115 @@
     </w:p>
     <w:p>
       <w:pPr>
+        <w:rPr>
+          <w:lang w:val="en-US"/>
+        </w:rPr>
+      </w:pPr>
+      <w:r>
+        <w:rPr>
+          <w:lang w:val="en-US"/>
+        </w:rPr>
+        <w:t>Social house communities have the potential to be integral contributors to the principles of a circular economy, embracing sustainability across various facets.</w:t>
+      </w:r>
+    </w:p>
+    <w:p>
+      <w:pPr>
+        <w:rPr>
+          <w:lang w:val="en-US"/>
+        </w:rPr>
+      </w:pPr>
+      <w:r>
+        <w:rPr>
+          <w:lang w:val="en-US"/>
+        </w:rPr>
+        <w:t>For example, they</w:t>
+      </w:r>
+      <w:r>
+        <w:rPr>
+          <w:lang w:val="en-US"/>
+        </w:rPr>
+        <w:t xml:space="preserve"> can lead the way in sustainable construction. By prioritizing the use of environmentally friendly materials, such as recycled or reclaimed resources, and incorporating designs that facilitate disassembly and recycling, these communities can minimize their environmental footprint. Additionally, integrating energy-efficient technologies and practices in the construction process ensures that the housing units are not only eco-friendly but also contribute to long-term energy conservation.</w:t>
+      </w:r>
+    </w:p>
+    <w:p>
+      <w:pPr>
+        <w:rPr>
+          <w:lang w:val="en-US"/>
+        </w:rPr>
+      </w:pPr>
+      <w:r>
+        <w:rPr>
+          <w:lang w:val="en-US"/>
+        </w:rPr>
+        <w:t>Efficient resource management is a cornerstone of the circular economy. Social house communities can actively engage in waste reduction strategies, implementing comprehensive recycling programs and encouraging residents to adopt sustainable waste practices. Circular design principles should be embedded in the planning and layout of these communities, ensuring optimal resource utilization and adaptability to evolving needs over time.</w:t>
+      </w:r>
+    </w:p>
+    <w:p>
+      <w:pPr>
+        <w:rPr>
+          <w:lang w:val="en-US"/>
+        </w:rPr>
+      </w:pPr>
+      <w:r>
+        <w:rPr>
+          <w:lang w:val="en-US"/>
+        </w:rPr>
+        <w:t>Educating and engaging the community is key to fostering a circular mindset</w:t>
+      </w:r>
+      <w:r>
+        <w:rPr>
+          <w:lang w:val="en-US"/>
+        </w:rPr>
+        <w:t>, because s</w:t>
+      </w:r>
+      <w:r>
+        <w:rPr>
+          <w:lang w:val="en-US"/>
+        </w:rPr>
+        <w:t>ocial house communities can organize educational programs that raise awareness about the principles of a circular economy. This includes promoting sustainable lifestyle choices, waste reduction practices, and the importance of community participation. Establishing communal spaces, such as community gardens, not only encourages shared responsibility but also provides hands-on experiences in sustainable living.</w:t>
+      </w:r>
+    </w:p>
+    <w:p>
+      <w:pPr>
+        <w:rPr>
+          <w:lang w:val="en-US"/>
+        </w:rPr>
+      </w:pPr>
+      <w:r>
+        <w:rPr>
+          <w:lang w:val="en-US"/>
+        </w:rPr>
+        <w:t>Social housing projects can significantly impact local economies. By prioritizing local materials and supporting local businesses, these communities contribute to the development of circular economies at the grassroots level. Moreover, creating jobs within the community, especially those related to repair and maintenance services aligned with circular principles, not only stimulates the local economy but also strengthens the community's self-sufficiency.</w:t>
+      </w:r>
+    </w:p>
+    <w:p>
+      <w:pPr>
+        <w:rPr>
+          <w:lang w:val="en-US"/>
+        </w:rPr>
+      </w:pPr>
+    </w:p>
+    <w:p>
+      <w:pPr>
+        <w:rPr>
+          <w:lang w:val="en-US"/>
+        </w:rPr>
+      </w:pPr>
+    </w:p>
+    <w:p>
+      <w:pPr>
         <w:pStyle w:val="Titolo2"/>
         <w:jc w:val="center"/>
         <w:rPr>
           <w:lang w:val="en-US"/>
         </w:rPr>
       </w:pPr>
-      <w:bookmarkStart w:id="2" w:name="_Toc155632835"/>
-      <w:r>
-        <w:rPr>
-          <w:lang w:val="en-US"/>
-        </w:rPr>
+      <w:bookmarkStart w:id="2" w:name="_Toc156224472"/>
+      <w:r>
+        <w:rPr>
+          <w:lang w:val="en-US"/>
+        </w:rPr>
+        <w:lastRenderedPageBreak/>
         <w:t>16/01/2022</w:t>
       </w:r>
       <w:bookmarkEnd w:id="2"/>
@@ -2479,7 +2577,7 @@
           <w:lang w:val="en-US"/>
         </w:rPr>
       </w:pPr>
-      <w:bookmarkStart w:id="3" w:name="_Toc155632836"/>
+      <w:bookmarkStart w:id="3" w:name="_Toc156224473"/>
       <w:r>
         <w:rPr>
           <w:lang w:val="en-US"/>
@@ -2573,7 +2671,7 @@
           <w:lang w:val="en-US"/>
         </w:rPr>
       </w:pPr>
-      <w:bookmarkStart w:id="4" w:name="_Toc155632837"/>
+      <w:bookmarkStart w:id="4" w:name="_Toc156224474"/>
       <w:r>
         <w:rPr>
           <w:lang w:val="en-US"/>
@@ -2602,12 +2700,127 @@
     </w:p>
     <w:p>
       <w:pPr>
-        <w:pStyle w:val="Paragrafoelenco"/>
-        <w:ind w:left="785"/>
-        <w:rPr>
-          <w:lang w:val="en-US"/>
-        </w:rPr>
-      </w:pPr>
+        <w:rPr>
+          <w:lang w:val="en-US"/>
+        </w:rPr>
+      </w:pPr>
+      <w:r>
+        <w:rPr>
+          <w:lang w:val="en-US"/>
+        </w:rPr>
+        <w:t>First-movers refer to companies or businesses that are the initial entrants into a particular market or industry. These organizations are the first to introduce a new product, service, or innovation, gaining a competitive advantage by establishing their presence before competitors enter the market.</w:t>
+      </w:r>
+    </w:p>
+    <w:p>
+      <w:pPr>
+        <w:rPr>
+          <w:lang w:val="en-US"/>
+        </w:rPr>
+      </w:pPr>
+      <w:r>
+        <w:rPr>
+          <w:lang w:val="en-US"/>
+        </w:rPr>
+        <w:t>About the advantages, f</w:t>
+      </w:r>
+      <w:r>
+        <w:rPr>
+          <w:lang w:val="en-US"/>
+        </w:rPr>
+        <w:t>irst-movers often establish themselves as leaders in the industry, enjoying a strong market share.</w:t>
+      </w:r>
+      <w:r>
+        <w:rPr>
+          <w:lang w:val="en-US"/>
+        </w:rPr>
+        <w:t xml:space="preserve"> </w:t>
+      </w:r>
+      <w:r>
+        <w:rPr>
+          <w:lang w:val="en-US"/>
+        </w:rPr>
+        <w:t xml:space="preserve">Early entry allows for the development of strong brand recognition and customer </w:t>
+      </w:r>
+      <w:r>
+        <w:rPr>
+          <w:lang w:val="en-US"/>
+        </w:rPr>
+        <w:t>loyalty,</w:t>
+      </w:r>
+      <w:r>
+        <w:rPr>
+          <w:lang w:val="en-US"/>
+        </w:rPr>
+        <w:t xml:space="preserve"> and they can even s</w:t>
+      </w:r>
+      <w:r>
+        <w:rPr>
+          <w:lang w:val="en-US"/>
+        </w:rPr>
+        <w:t>et technological standards, gaining a technological edge over competitors.</w:t>
+      </w:r>
+      <w:r>
+        <w:rPr>
+          <w:lang w:val="en-US"/>
+        </w:rPr>
+        <w:t xml:space="preserve"> Also, e</w:t>
+      </w:r>
+      <w:r>
+        <w:rPr>
+          <w:lang w:val="en-US"/>
+        </w:rPr>
+        <w:t>arly entrants accumulate experience and knowledge, benefiting from a learning curve that later entrants may find challenging to replicate.</w:t>
+      </w:r>
+    </w:p>
+    <w:p>
+      <w:pPr>
+        <w:rPr>
+          <w:lang w:val="en-US"/>
+        </w:rPr>
+      </w:pPr>
+      <w:r>
+        <w:rPr>
+          <w:lang w:val="en-US"/>
+        </w:rPr>
+        <w:t>Some industries, infact, are harder to pioneer than others, because i</w:t>
+      </w:r>
+      <w:r>
+        <w:rPr>
+          <w:lang w:val="en-US"/>
+        </w:rPr>
+        <w:t>ndustries with high entry barriers, such as significant capital requirements</w:t>
+      </w:r>
+      <w:r>
+        <w:rPr>
+          <w:lang w:val="en-US"/>
+        </w:rPr>
+        <w:t>/advanced technologies</w:t>
+      </w:r>
+      <w:r>
+        <w:rPr>
+          <w:lang w:val="en-US"/>
+        </w:rPr>
+        <w:t xml:space="preserve"> or complex regulatory environments, can be challenging for pioneers.</w:t>
+      </w:r>
+      <w:r>
+        <w:rPr>
+          <w:lang w:val="en-US"/>
+        </w:rPr>
+        <w:t xml:space="preserve"> Also consider network effects, so industries with lots of users or with strong brand loyalty may be resistant to change.</w:t>
+      </w:r>
+    </w:p>
+    <w:p>
+      <w:pPr>
+        <w:rPr>
+          <w:lang w:val="en-US"/>
+        </w:rPr>
+      </w:pPr>
+      <w:r>
+        <w:rPr>
+          <w:lang w:val="en-US"/>
+        </w:rPr>
+        <w:t>An example of a successful late-entrant is Netflix in the online streaming industry. While other streaming services were already present, Netflix entered the market later but revolutionized the way people consume entertainment. Through innovative content delivery, user-friendly interfaces, and a focus on original content, Netflix overcame the challenges of being a late entrant and became a dominant force in the streaming industry.</w:t>
+      </w:r>
     </w:p>
     <w:p>
       <w:pPr>
@@ -2682,7 +2895,7 @@
           <w:lang w:val="en-US"/>
         </w:rPr>
       </w:pPr>
-      <w:bookmarkStart w:id="5" w:name="_Toc155632838"/>
+      <w:bookmarkStart w:id="5" w:name="_Toc156224475"/>
       <w:r>
         <w:rPr>
           <w:lang w:val="en-US"/>
@@ -2826,7 +3039,7 @@
           <w:lang w:val="en-US"/>
         </w:rPr>
       </w:pPr>
-      <w:bookmarkStart w:id="6" w:name="_Toc155632839"/>
+      <w:bookmarkStart w:id="6" w:name="_Toc156224476"/>
       <w:r>
         <w:rPr>
           <w:lang w:val="en-US"/>
@@ -2924,7 +3137,7 @@
           <w:lang w:val="en-US"/>
         </w:rPr>
       </w:pPr>
-      <w:bookmarkStart w:id="7" w:name="_Toc155632840"/>
+      <w:bookmarkStart w:id="7" w:name="_Toc156224477"/>
       <w:r>
         <w:rPr>
           <w:lang w:val="en-US"/>
@@ -2948,7 +3161,7 @@
           <w:lang w:val="en-US"/>
         </w:rPr>
       </w:pPr>
-      <w:bookmarkStart w:id="8" w:name="_Toc155632841"/>
+      <w:bookmarkStart w:id="8" w:name="_Toc156224478"/>
       <w:r>
         <w:rPr>
           <w:lang w:val="en-US"/>
@@ -3292,7 +3505,7 @@
           <w:lang w:val="en-US"/>
         </w:rPr>
       </w:pPr>
-      <w:bookmarkStart w:id="9" w:name="_Toc155632842"/>
+      <w:bookmarkStart w:id="9" w:name="_Toc156224479"/>
       <w:r>
         <w:rPr>
           <w:lang w:val="en-US"/>
@@ -3915,7 +4128,7 @@
           <w:lang w:val="en-US"/>
         </w:rPr>
       </w:pPr>
-      <w:bookmarkStart w:id="10" w:name="_Toc155632843"/>
+      <w:bookmarkStart w:id="10" w:name="_Toc156224480"/>
       <w:r>
         <w:rPr>
           <w:lang w:val="en-US"/>
@@ -4400,7 +4613,7 @@
           <w:lang w:val="en-US"/>
         </w:rPr>
       </w:pPr>
-      <w:bookmarkStart w:id="11" w:name="_Toc155632844"/>
+      <w:bookmarkStart w:id="11" w:name="_Toc156224481"/>
       <w:r>
         <w:rPr>
           <w:lang w:val="en-US"/>
@@ -5027,7 +5240,7 @@
           <w:lang w:val="en-US"/>
         </w:rPr>
       </w:pPr>
-      <w:bookmarkStart w:id="12" w:name="_Toc155632845"/>
+      <w:bookmarkStart w:id="12" w:name="_Toc156224482"/>
       <w:r>
         <w:rPr>
           <w:lang w:val="en-US"/>
@@ -5589,7 +5802,7 @@
           <w:lang w:val="en-US"/>
         </w:rPr>
       </w:pPr>
-      <w:bookmarkStart w:id="13" w:name="_Toc155632846"/>
+      <w:bookmarkStart w:id="13" w:name="_Toc156224483"/>
       <w:r>
         <w:rPr>
           <w:lang w:val="en-US"/>
@@ -5964,7 +6177,6 @@
           <w:lang w:val="en-US"/>
         </w:rPr>
       </w:pPr>
-      <w:bookmarkStart w:id="14" w:name="_Toc155632847"/>
       <w:r>
         <w:rPr>
           <w:lang w:val="en-US"/>
@@ -6028,6 +6240,7 @@
           <w:lang w:val="en-US"/>
         </w:rPr>
       </w:pPr>
+      <w:bookmarkStart w:id="14" w:name="_Toc156224484"/>
       <w:r>
         <w:rPr>
           <w:lang w:val="en-US"/>
@@ -6395,7 +6608,13 @@
         <w:t xml:space="preserve"> There are multiple values to consider and even philosophy and values of entities, which can lead some organizations to embrace openness, transparency, community involvement/engagement, impacting the use of a specific strategy.</w:t>
       </w:r>
     </w:p>
-    <w:p/>
+    <w:p>
+      <w:pPr>
+        <w:rPr>
+          <w:lang w:val="en-US"/>
+        </w:rPr>
+      </w:pPr>
+    </w:p>
     <w:p>
       <w:pPr>
         <w:pStyle w:val="Titolo2"/>
@@ -6404,7 +6623,7 @@
           <w:lang w:val="en-US"/>
         </w:rPr>
       </w:pPr>
-      <w:bookmarkStart w:id="15" w:name="_Toc155632848"/>
+      <w:bookmarkStart w:id="15" w:name="_Toc156224485"/>
       <w:r>
         <w:rPr>
           <w:lang w:val="en-US"/>
@@ -6810,7 +7029,6 @@
           <w:lang w:val="en-US"/>
         </w:rPr>
       </w:pPr>
-      <w:bookmarkStart w:id="16" w:name="_Toc155632849"/>
       <w:r>
         <w:rPr>
           <w:lang w:val="en-US"/>
@@ -6826,6 +7044,7 @@
           <w:lang w:val="en-US"/>
         </w:rPr>
       </w:pPr>
+      <w:bookmarkStart w:id="16" w:name="_Toc156224486"/>
       <w:r>
         <w:rPr>
           <w:lang w:val="en-US"/>
@@ -7182,13 +7401,7 @@
         <w:rPr>
           <w:lang w:val="en-US"/>
         </w:rPr>
-        <w:t>involve</w:t>
-      </w:r>
-      <w:r>
-        <w:rPr>
-          <w:lang w:val="en-US"/>
-        </w:rPr>
-        <w:t xml:space="preserve"> complex collaborative tasks may face challenges in virtual environments where real-time interactions and shared physical resources are limited.</w:t>
+        <w:t>involve complex collaborative tasks may face challenges in virtual environments where real-time interactions and shared physical resources are limited.</w:t>
       </w:r>
       <w:r>
         <w:rPr>
@@ -7217,7 +7430,7 @@
           <w:lang w:val="en-US"/>
         </w:rPr>
       </w:pPr>
-      <w:bookmarkStart w:id="17" w:name="_Toc155632850"/>
+      <w:bookmarkStart w:id="17" w:name="_Toc156224487"/>
       <w:r>
         <w:rPr>
           <w:lang w:val="en-US"/>
@@ -7235,7 +7448,7 @@
           <w:lang w:val="en-US"/>
         </w:rPr>
       </w:pPr>
-      <w:bookmarkStart w:id="18" w:name="_Toc155632851"/>
+      <w:bookmarkStart w:id="18" w:name="_Toc156224488"/>
       <w:r>
         <w:rPr>
           <w:lang w:val="en-US"/>
@@ -7644,7 +7857,7 @@
           <w:lang w:val="en-US"/>
         </w:rPr>
       </w:pPr>
-      <w:bookmarkStart w:id="19" w:name="_Toc155632852"/>
+      <w:bookmarkStart w:id="19" w:name="_Toc156224489"/>
       <w:r>
         <w:rPr>
           <w:lang w:val="en-US"/>
@@ -8090,7 +8303,7 @@
           <w:lang w:val="en-US"/>
         </w:rPr>
       </w:pPr>
-      <w:bookmarkStart w:id="20" w:name="_Toc155632853"/>
+      <w:bookmarkStart w:id="20" w:name="_Toc156224490"/>
       <w:r>
         <w:rPr>
           <w:lang w:val="en-US"/>
@@ -15284,6 +15497,7 @@
     <w:rsid w:val="007B205A"/>
     <w:rsid w:val="00801FC9"/>
     <w:rsid w:val="00952CF2"/>
+    <w:rsid w:val="009718F5"/>
     <w:rsid w:val="00BB69F3"/>
     <w:rsid w:val="00DB47C4"/>
     <w:rsid w:val="00F97DA4"/>

</xml_diff>